<commit_message>
STD-Log Control de Cambios
STD-Log Control de Cambios
</commit_message>
<xml_diff>
--- a/METODOLOGIA RUP/PROYECTO STD/00 GESTION DE PROYECTO/STD-Log-Control de Cambios.docx
+++ b/METODOLOGIA RUP/PROYECTO STD/00 GESTION DE PROYECTO/STD-Log-Control de Cambios.docx
@@ -1,12 +1,12 @@
 
 <file path=word/document.xml><?xml version="1.0" encoding="utf-8"?>
-<w:document xmlns:ve="http://schemas.openxmlformats.org/markup-compatibility/2006" xmlns:o="urn:schemas-microsoft-com:office:office" xmlns:r="http://schemas.openxmlformats.org/officeDocument/2006/relationships" xmlns:m="http://schemas.openxmlformats.org/officeDocument/2006/math" xmlns:v="urn:schemas-microsoft-com:vml" xmlns:wp="http://schemas.openxmlformats.org/drawingml/2006/wordprocessingDrawing" xmlns:w10="urn:schemas-microsoft-com:office:word" xmlns:w="http://schemas.openxmlformats.org/wordprocessingml/2006/main" xmlns:wne="http://schemas.microsoft.com/office/word/2006/wordml">
+<w:document xmlns:wpc="http://schemas.microsoft.com/office/word/2010/wordprocessingCanvas" xmlns:mc="http://schemas.openxmlformats.org/markup-compatibility/2006" xmlns:o="urn:schemas-microsoft-com:office:office" xmlns:r="http://schemas.openxmlformats.org/officeDocument/2006/relationships" xmlns:m="http://schemas.openxmlformats.org/officeDocument/2006/math" xmlns:v="urn:schemas-microsoft-com:vml" xmlns:wp14="http://schemas.microsoft.com/office/word/2010/wordprocessingDrawing" xmlns:wp="http://schemas.openxmlformats.org/drawingml/2006/wordprocessingDrawing" xmlns:w10="urn:schemas-microsoft-com:office:word" xmlns:w="http://schemas.openxmlformats.org/wordprocessingml/2006/main" xmlns:w14="http://schemas.microsoft.com/office/word/2010/wordml" xmlns:wpg="http://schemas.microsoft.com/office/word/2010/wordprocessingGroup" xmlns:wpi="http://schemas.microsoft.com/office/word/2010/wordprocessingInk" xmlns:wne="http://schemas.microsoft.com/office/word/2006/wordml" xmlns:wps="http://schemas.microsoft.com/office/word/2010/wordprocessingShape" mc:Ignorable="w14 wp14">
   <w:body>
     <w:tbl>
       <w:tblPr>
         <w:tblStyle w:val="Tablaconcuadrcula"/>
         <w:tblW w:w="0" w:type="auto"/>
-        <w:tblLook w:val="04A0"/>
+        <w:tblLook w:val="04A0" w:firstRow="1" w:lastRow="0" w:firstColumn="1" w:lastColumn="0" w:noHBand="0" w:noVBand="1"/>
       </w:tblPr>
       <w:tblGrid>
         <w:gridCol w:w="1684"/>
@@ -404,24 +404,13 @@
                 <w:lang w:val="es-PE"/>
               </w:rPr>
             </w:pPr>
-            <w:proofErr w:type="spellStart"/>
-            <w:r>
-              <w:rPr>
-                <w:sz w:val="32"/>
-                <w:lang w:val="es-PE"/>
-              </w:rPr>
-              <w:t>Yes</w:t>
-            </w:r>
-            <w:proofErr w:type="spellEnd"/>
-            <w:r>
-              <w:rPr>
-                <w:sz w:val="32"/>
-                <w:lang w:val="es-PE"/>
-              </w:rPr>
-              <w:t>/.No</w:t>
-            </w:r>
-            <w:bookmarkStart w:id="0" w:name="_GoBack"/>
-            <w:bookmarkEnd w:id="0"/>
+            <w:r>
+              <w:rPr>
+                <w:sz w:val="32"/>
+                <w:lang w:val="es-PE"/>
+              </w:rPr>
+              <w:t>Yes/.No</w:t>
+            </w:r>
           </w:p>
         </w:tc>
       </w:tr>
@@ -1039,130 +1028,6 @@
                 <w:lang w:val="es-PE"/>
               </w:rPr>
               <w:t>5</w:t>
-            </w:r>
-          </w:p>
-        </w:tc>
-        <w:tc>
-          <w:tcPr>
-            <w:tcW w:w="1684" w:type="dxa"/>
-          </w:tcPr>
-          <w:p>
-            <w:pPr>
-              <w:jc w:val="center"/>
-              <w:rPr>
-                <w:sz w:val="32"/>
-                <w:lang w:val="es-PE"/>
-              </w:rPr>
-            </w:pPr>
-          </w:p>
-        </w:tc>
-        <w:tc>
-          <w:tcPr>
-            <w:tcW w:w="1709" w:type="dxa"/>
-          </w:tcPr>
-          <w:p>
-            <w:pPr>
-              <w:jc w:val="center"/>
-              <w:rPr>
-                <w:sz w:val="32"/>
-                <w:lang w:val="es-PE"/>
-              </w:rPr>
-            </w:pPr>
-          </w:p>
-        </w:tc>
-        <w:tc>
-          <w:tcPr>
-            <w:tcW w:w="1684" w:type="dxa"/>
-          </w:tcPr>
-          <w:p>
-            <w:pPr>
-              <w:jc w:val="center"/>
-              <w:rPr>
-                <w:sz w:val="32"/>
-                <w:lang w:val="es-PE"/>
-              </w:rPr>
-            </w:pPr>
-          </w:p>
-        </w:tc>
-        <w:tc>
-          <w:tcPr>
-            <w:tcW w:w="1684" w:type="dxa"/>
-          </w:tcPr>
-          <w:p>
-            <w:pPr>
-              <w:jc w:val="center"/>
-              <w:rPr>
-                <w:sz w:val="32"/>
-                <w:lang w:val="es-PE"/>
-              </w:rPr>
-            </w:pPr>
-          </w:p>
-        </w:tc>
-        <w:tc>
-          <w:tcPr>
-            <w:tcW w:w="1686" w:type="dxa"/>
-          </w:tcPr>
-          <w:p>
-            <w:pPr>
-              <w:jc w:val="center"/>
-              <w:rPr>
-                <w:sz w:val="32"/>
-                <w:lang w:val="es-PE"/>
-              </w:rPr>
-            </w:pPr>
-          </w:p>
-        </w:tc>
-        <w:tc>
-          <w:tcPr>
-            <w:tcW w:w="1686" w:type="dxa"/>
-          </w:tcPr>
-          <w:p>
-            <w:pPr>
-              <w:jc w:val="center"/>
-              <w:rPr>
-                <w:sz w:val="32"/>
-                <w:lang w:val="es-PE"/>
-              </w:rPr>
-            </w:pPr>
-          </w:p>
-        </w:tc>
-        <w:tc>
-          <w:tcPr>
-            <w:tcW w:w="1688" w:type="dxa"/>
-          </w:tcPr>
-          <w:p>
-            <w:pPr>
-              <w:jc w:val="center"/>
-              <w:rPr>
-                <w:sz w:val="32"/>
-                <w:lang w:val="es-PE"/>
-              </w:rPr>
-            </w:pPr>
-          </w:p>
-        </w:tc>
-      </w:tr>
-      <w:tr>
-        <w:trPr>
-          <w:trHeight w:val="708"/>
-        </w:trPr>
-        <w:tc>
-          <w:tcPr>
-            <w:tcW w:w="1684" w:type="dxa"/>
-          </w:tcPr>
-          <w:p>
-            <w:pPr>
-              <w:jc w:val="center"/>
-              <w:rPr>
-                <w:sz w:val="32"/>
-                <w:lang w:val="es-PE"/>
-              </w:rPr>
-            </w:pPr>
-            <w:r>
-              <w:rPr>
-                <w:sz w:val="32"/>
-                <w:lang w:val="es-PE"/>
-              </w:rPr>
-              <w:t>6</w:t>
             </w:r>
           </w:p>
         </w:tc>
@@ -1273,6 +1138,8 @@
           <w:lang w:val="es-PE"/>
         </w:rPr>
       </w:pPr>
+      <w:bookmarkStart w:id="0" w:name="_GoBack"/>
+      <w:bookmarkEnd w:id="0"/>
     </w:p>
     <w:sectPr>
       <w:pgSz w:w="16840" w:h="11907" w:orient="landscape" w:code="9"/>
@@ -1285,7 +1152,7 @@
 </file>
 
 <file path=word/styles.xml><?xml version="1.0" encoding="utf-8"?>
-<w:styles xmlns:r="http://schemas.openxmlformats.org/officeDocument/2006/relationships" xmlns:w="http://schemas.openxmlformats.org/wordprocessingml/2006/main">
+<w:styles xmlns:mc="http://schemas.openxmlformats.org/markup-compatibility/2006" xmlns:r="http://schemas.openxmlformats.org/officeDocument/2006/relationships" xmlns:w="http://schemas.openxmlformats.org/wordprocessingml/2006/main" xmlns:w14="http://schemas.microsoft.com/office/word/2010/wordml" mc:Ignorable="w14">
   <w:docDefaults>
     <w:rPrDefault>
       <w:rPr>
@@ -1493,7 +1360,6 @@
     <w:uiPriority w:val="99"/>
     <w:semiHidden/>
     <w:unhideWhenUsed/>
-    <w:qFormat/>
     <w:tblPr>
       <w:tblInd w:w="0" w:type="dxa"/>
       <w:tblCellMar>

</xml_diff>

<commit_message>
Agregando registro para de Control de Cambios
</commit_message>
<xml_diff>
--- a/METODOLOGIA RUP/PROYECTO STD/00 GESTION DE PROYECTO/STD-Log-Control de Cambios.docx
+++ b/METODOLOGIA RUP/PROYECTO STD/00 GESTION DE PROYECTO/STD-Log-Control de Cambios.docx
@@ -779,22 +779,43 @@
                 <w:sz w:val="32"/>
                 <w:lang w:val="es-PE"/>
               </w:rPr>
+              <w:t>CR</w:t>
+            </w:r>
+            <w:r>
+              <w:rPr>
+                <w:sz w:val="32"/>
+                <w:lang w:val="es-PE"/>
+              </w:rPr>
               <w:t>3</w:t>
             </w:r>
-          </w:p>
-        </w:tc>
-        <w:tc>
-          <w:tcPr>
-            <w:tcW w:w="1684" w:type="dxa"/>
-          </w:tcPr>
-          <w:p>
-            <w:pPr>
-              <w:jc w:val="center"/>
-              <w:rPr>
-                <w:sz w:val="32"/>
-                <w:lang w:val="es-PE"/>
-              </w:rPr>
-            </w:pPr>
+            <w:r>
+              <w:rPr>
+                <w:sz w:val="32"/>
+                <w:lang w:val="es-PE"/>
+              </w:rPr>
+              <w:t>-003</w:t>
+            </w:r>
+          </w:p>
+        </w:tc>
+        <w:tc>
+          <w:tcPr>
+            <w:tcW w:w="1684" w:type="dxa"/>
+          </w:tcPr>
+          <w:p>
+            <w:pPr>
+              <w:jc w:val="center"/>
+              <w:rPr>
+                <w:sz w:val="32"/>
+                <w:lang w:val="es-PE"/>
+              </w:rPr>
+            </w:pPr>
+            <w:r>
+              <w:rPr>
+                <w:sz w:val="32"/>
+                <w:lang w:val="es-PE"/>
+              </w:rPr>
+              <w:t>Jorge Rodríguez</w:t>
+            </w:r>
           </w:p>
         </w:tc>
         <w:tc>
@@ -809,34 +830,55 @@
                 <w:lang w:val="es-PE"/>
               </w:rPr>
             </w:pPr>
-          </w:p>
-        </w:tc>
-        <w:tc>
-          <w:tcPr>
-            <w:tcW w:w="1684" w:type="dxa"/>
-          </w:tcPr>
-          <w:p>
-            <w:pPr>
-              <w:jc w:val="center"/>
-              <w:rPr>
-                <w:sz w:val="32"/>
-                <w:lang w:val="es-PE"/>
-              </w:rPr>
-            </w:pPr>
-          </w:p>
-        </w:tc>
-        <w:tc>
-          <w:tcPr>
-            <w:tcW w:w="1684" w:type="dxa"/>
-          </w:tcPr>
-          <w:p>
-            <w:pPr>
-              <w:jc w:val="center"/>
-              <w:rPr>
-                <w:sz w:val="32"/>
-                <w:lang w:val="es-PE"/>
-              </w:rPr>
-            </w:pPr>
+            <w:r>
+              <w:rPr>
+                <w:sz w:val="32"/>
+                <w:lang w:val="es-PE"/>
+              </w:rPr>
+              <w:t>Considerar vista para impresión de registro de tramites</w:t>
+            </w:r>
+          </w:p>
+        </w:tc>
+        <w:tc>
+          <w:tcPr>
+            <w:tcW w:w="1684" w:type="dxa"/>
+          </w:tcPr>
+          <w:p>
+            <w:pPr>
+              <w:jc w:val="center"/>
+              <w:rPr>
+                <w:sz w:val="32"/>
+                <w:lang w:val="es-PE"/>
+              </w:rPr>
+            </w:pPr>
+            <w:r>
+              <w:rPr>
+                <w:sz w:val="32"/>
+                <w:lang w:val="es-PE"/>
+              </w:rPr>
+              <w:t>24/10/2013</w:t>
+            </w:r>
+          </w:p>
+        </w:tc>
+        <w:tc>
+          <w:tcPr>
+            <w:tcW w:w="1684" w:type="dxa"/>
+          </w:tcPr>
+          <w:p>
+            <w:pPr>
+              <w:jc w:val="center"/>
+              <w:rPr>
+                <w:sz w:val="32"/>
+                <w:lang w:val="es-PE"/>
+              </w:rPr>
+            </w:pPr>
+            <w:r>
+              <w:rPr>
+                <w:sz w:val="32"/>
+                <w:lang w:val="es-PE"/>
+              </w:rPr>
+              <w:t>No</w:t>
+            </w:r>
           </w:p>
         </w:tc>
         <w:tc>
@@ -845,12 +887,18 @@
           </w:tcPr>
           <w:p>
             <w:pPr>
-              <w:jc w:val="center"/>
-              <w:rPr>
-                <w:sz w:val="32"/>
-                <w:lang w:val="es-PE"/>
-              </w:rPr>
-            </w:pPr>
+              <w:rPr>
+                <w:sz w:val="32"/>
+                <w:lang w:val="es-PE"/>
+              </w:rPr>
+            </w:pPr>
+            <w:r>
+              <w:rPr>
+                <w:sz w:val="32"/>
+                <w:lang w:val="es-PE"/>
+              </w:rPr>
+              <w:t xml:space="preserve">     No</w:t>
+            </w:r>
           </w:p>
         </w:tc>
         <w:tc>
@@ -865,6 +913,13 @@
                 <w:lang w:val="es-PE"/>
               </w:rPr>
             </w:pPr>
+            <w:r>
+              <w:rPr>
+                <w:sz w:val="32"/>
+                <w:lang w:val="es-PE"/>
+              </w:rPr>
+              <w:t>No</w:t>
+            </w:r>
           </w:p>
         </w:tc>
         <w:tc>
@@ -1143,7 +1198,7 @@
     </w:p>
     <w:sectPr>
       <w:pgSz w:w="16840" w:h="11907" w:orient="landscape" w:code="9"/>
-      <w:pgMar w:top="1418" w:right="1134" w:bottom="1418" w:left="1134" w:header="720" w:footer="720" w:gutter="0"/>
+      <w:pgMar w:top="993" w:right="1134" w:bottom="1418" w:left="1134" w:header="720" w:footer="720" w:gutter="0"/>
       <w:cols w:space="720"/>
       <w:docGrid w:linePitch="272"/>
     </w:sectPr>

</xml_diff>